<commit_message>
remove note about lowercase
</commit_message>
<xml_diff>
--- a/FTP instructions.docx
+++ b/FTP instructions.docx
@@ -59,13 +59,6 @@
         </w:rPr>
         <w:t>/</w:t>
       </w:r>
-      <w:r>
-        <w:rPr>
-          <w:i/>
-          <w:iCs/>
-        </w:rPr>
-        <w:t xml:space="preserve"> </w:t>
-      </w:r>
       <w:proofErr w:type="spellStart"/>
       <w:r>
         <w:rPr>
@@ -186,22 +179,6 @@
     <w:p>
       <w:pPr>
         <w:pStyle w:val="NormalWeb"/>
-        <w:ind w:left="720"/>
-      </w:pPr>
-      <w:r>
-        <w:rPr>
-          <w:b/>
-          <w:bCs/>
-        </w:rPr>
-        <w:t>Note:</w:t>
-      </w:r>
-      <w:r>
-        <w:t xml:space="preserve"> FTP commands are all lowercase.</w:t>
-      </w:r>
-    </w:p>
-    <w:p>
-      <w:pPr>
-        <w:pStyle w:val="NormalWeb"/>
         <w:numPr>
           <w:ilvl w:val="0"/>
           <w:numId w:val="1"/>
@@ -276,6 +253,8 @@
         </w:rPr>
         <w:t xml:space="preserve">CD </w:t>
       </w:r>
+      <w:bookmarkStart w:id="0" w:name="_GoBack"/>
+      <w:bookmarkEnd w:id="0"/>
       <w:proofErr w:type="spellStart"/>
       <w:r>
         <w:rPr>
@@ -404,8 +383,6 @@
         </w:rPr>
         <w:t>EXIT</w:t>
       </w:r>
-      <w:bookmarkStart w:id="0" w:name="_GoBack"/>
-      <w:bookmarkEnd w:id="0"/>
     </w:p>
     <w:p/>
     <w:sectPr>

</xml_diff>